<commit_message>
Clarifications in implementation notes for rests and tuplets, courtesy Adrian Holovaty.
</commit_message>
<xml_diff>
--- a/doc/implementation_notes/rests.docx
+++ b/doc/implementation_notes/rests.docx
@@ -9,14 +9,12 @@
       <w:r>
         <w:t xml:space="preserve">Scoring applications should draw multiple measure rests using primitives to provide variable width and line thickness rather than using </w:t>
       </w:r>
-      <w:proofErr w:type="spellStart"/>
       <w:r>
         <w:rPr>
           <w:rFonts w:ascii="Avenir Heavy" w:hAnsi="Avenir Heavy"/>
         </w:rPr>
         <w:t>restHBar</w:t>
       </w:r>
-      <w:proofErr w:type="spellEnd"/>
       <w:r>
         <w:t>.</w:t>
       </w:r>
@@ -25,46 +23,52 @@
       <w:pPr>
         <w:pStyle w:val="Body"/>
       </w:pPr>
-      <w:proofErr w:type="gramStart"/>
       <w:r>
         <w:t xml:space="preserve">“Old style” multiple measure rests can be created by laying out </w:t>
       </w:r>
-      <w:proofErr w:type="spellStart"/>
       <w:r>
         <w:rPr>
           <w:rFonts w:ascii="Avenir Heavy" w:hAnsi="Avenir Heavy"/>
         </w:rPr>
         <w:t>restLonga</w:t>
       </w:r>
-      <w:proofErr w:type="spellEnd"/>
       <w:r>
         <w:t xml:space="preserve"> (four bars), </w:t>
       </w:r>
-      <w:proofErr w:type="spellStart"/>
       <w:r>
         <w:rPr>
           <w:rFonts w:ascii="Avenir Heavy" w:hAnsi="Avenir Heavy"/>
         </w:rPr>
         <w:t>restDoubleWhole</w:t>
       </w:r>
-      <w:proofErr w:type="spellEnd"/>
       <w:r>
         <w:t xml:space="preserve"> (two bars) and </w:t>
       </w:r>
-      <w:proofErr w:type="spellStart"/>
       <w:r>
         <w:rPr>
           <w:rFonts w:ascii="Avenir Heavy" w:hAnsi="Avenir Heavy"/>
         </w:rPr>
         <w:t>restWhole</w:t>
       </w:r>
-      <w:proofErr w:type="spellEnd"/>
       <w:r>
-        <w:t xml:space="preserve"> (one bar) next to each other</w:t>
+        <w:t xml:space="preserve"> (one bar) next to each other.</w:t>
       </w:r>
-      <w:proofErr w:type="gramEnd"/>
+    </w:p>
+    <w:p>
+      <w:pPr>
+        <w:pStyle w:val="Body"/>
+      </w:pPr>
       <w:r>
-        <w:t>.</w:t>
+        <w:t xml:space="preserve">For dotted rests, the augmentation dot glyph </w:t>
+      </w:r>
+      <w:r>
+        <w:rPr>
+          <w:rFonts w:ascii="Avenir Heavy" w:hAnsi="Avenir Heavy"/>
+        </w:rPr>
+        <w:t>augmentationDot</w:t>
+      </w:r>
+      <w:r>
+        <w:t xml:space="preserve"> should be used.</w:t>
       </w:r>
       <w:bookmarkStart w:id="0" w:name="_GoBack"/>
       <w:bookmarkEnd w:id="0"/>
@@ -158,14 +162,27 @@
     <w:pPr>
       <w:pStyle w:val="Header"/>
     </w:pPr>
-    <w:fldSimple w:instr=" STYLEREF &quot;Heading 1&quot; \* MERGEFORMAT ">
-      <w:r>
-        <w:rPr>
-          <w:noProof/>
-        </w:rPr>
-        <w:t>Staff brackets (U+E000–U+E01F)</w:t>
-      </w:r>
-    </w:fldSimple>
+    <w:r>
+      <w:fldChar w:fldCharType="begin"/>
+    </w:r>
+    <w:r>
+      <w:instrText xml:space="preserve"> STYLEREF "Heading 1" \* MERGEFORMAT </w:instrText>
+    </w:r>
+    <w:r>
+      <w:fldChar w:fldCharType="separate"/>
+    </w:r>
+    <w:r>
+      <w:rPr>
+        <w:noProof/>
+      </w:rPr>
+      <w:t>Staff brackets (U+E000–U+E01F)</w:t>
+    </w:r>
+    <w:r>
+      <w:rPr>
+        <w:noProof/>
+      </w:rPr>
+      <w:fldChar w:fldCharType="end"/>
+    </w:r>
   </w:p>
 </w:hdr>
 </file>
@@ -3471,7 +3488,7 @@
 </file>
 
 <file path=customXml/itemProps1.xml><?xml version="1.0" encoding="utf-8"?>
-<ds:datastoreItem xmlns:ds="http://schemas.openxmlformats.org/officeDocument/2006/customXml" ds:itemID="{7D855A4E-E16F-2445-BE4F-A934C4D4B318}">
+<ds:datastoreItem xmlns:ds="http://schemas.openxmlformats.org/officeDocument/2006/customXml" ds:itemID="{1808863B-3981-A14F-95EB-CE58A49B5917}">
   <ds:schemaRefs>
     <ds:schemaRef ds:uri="http://schemas.openxmlformats.org/officeDocument/2006/bibliography"/>
   </ds:schemaRefs>

</xml_diff>